<commit_message>
Fix errors according to comments
</commit_message>
<xml_diff>
--- a/Exc3/ADR.docx
+++ b/Exc3/ADR.docx
@@ -729,6 +729,317 @@
           </w:p>
         </w:tc>
       </w:tr>
+      <w:tr>
+        <w:trPr>
+          <w:trHeight w:val="230"/>
+        </w:trPr>
+        <w:tc>
+          <w:tcPr>
+            <w:tcW w:w="465" w:type="dxa"/>
+            <w:tcBorders>
+              <w:top w:val="single" w:sz="8" w:space="0" w:color="000000"/>
+              <w:left w:val="single" w:sz="8" w:space="0" w:color="000000"/>
+              <w:bottom w:val="single" w:sz="8" w:space="0" w:color="000000"/>
+              <w:right w:val="single" w:sz="8" w:space="0" w:color="000000"/>
+            </w:tcBorders>
+            <w:tcMar>
+              <w:top w:w="100" w:type="dxa"/>
+              <w:left w:w="100" w:type="dxa"/>
+              <w:bottom w:w="100" w:type="dxa"/>
+              <w:right w:w="100" w:type="dxa"/>
+            </w:tcMar>
+          </w:tcPr>
+          <w:p>
+            <w:pPr>
+              <w:rPr>
+                <w:lang w:val="ru-RU"/>
+              </w:rPr>
+            </w:pPr>
+            <w:r>
+              <w:rPr>
+                <w:lang w:val="ru-RU"/>
+              </w:rPr>
+              <w:t>4</w:t>
+            </w:r>
+          </w:p>
+        </w:tc>
+        <w:tc>
+          <w:tcPr>
+            <w:tcW w:w="2077" w:type="dxa"/>
+            <w:tcBorders>
+              <w:top w:val="single" w:sz="8" w:space="0" w:color="000000"/>
+              <w:left w:val="single" w:sz="8" w:space="0" w:color="000000"/>
+              <w:bottom w:val="single" w:sz="8" w:space="0" w:color="000000"/>
+              <w:right w:val="single" w:sz="8" w:space="0" w:color="000000"/>
+            </w:tcBorders>
+            <w:tcMar>
+              <w:top w:w="100" w:type="dxa"/>
+              <w:left w:w="100" w:type="dxa"/>
+              <w:bottom w:w="100" w:type="dxa"/>
+              <w:right w:w="100" w:type="dxa"/>
+            </w:tcMar>
+          </w:tcPr>
+          <w:p>
+            <w:pPr>
+              <w:rPr>
+                <w:lang w:val="ru-RU"/>
+              </w:rPr>
+            </w:pPr>
+            <w:r>
+              <w:rPr>
+                <w:lang w:val="ru-RU"/>
+              </w:rPr>
+              <w:t xml:space="preserve">Клиент, </w:t>
+            </w:r>
+            <w:proofErr w:type="gramStart"/>
+            <w:r>
+              <w:rPr>
+                <w:lang w:val="ru-RU"/>
+              </w:rPr>
+              <w:t>интернет банк</w:t>
+            </w:r>
+            <w:proofErr w:type="gramEnd"/>
+            <w:r>
+              <w:rPr>
+                <w:lang w:val="ru-RU"/>
+              </w:rPr>
+              <w:t>, колл-центр, партнерский колл-центр</w:t>
+            </w:r>
+          </w:p>
+        </w:tc>
+        <w:tc>
+          <w:tcPr>
+            <w:tcW w:w="1373" w:type="dxa"/>
+            <w:tcBorders>
+              <w:top w:val="single" w:sz="8" w:space="0" w:color="000000"/>
+              <w:left w:val="single" w:sz="8" w:space="0" w:color="000000"/>
+              <w:bottom w:val="single" w:sz="8" w:space="0" w:color="000000"/>
+              <w:right w:val="single" w:sz="8" w:space="0" w:color="000000"/>
+            </w:tcBorders>
+            <w:tcMar>
+              <w:top w:w="100" w:type="dxa"/>
+              <w:left w:w="100" w:type="dxa"/>
+              <w:bottom w:w="100" w:type="dxa"/>
+              <w:right w:w="100" w:type="dxa"/>
+            </w:tcMar>
+          </w:tcPr>
+          <w:p>
+            <w:pPr>
+              <w:rPr>
+                <w:lang w:val="ru-RU"/>
+              </w:rPr>
+            </w:pPr>
+            <w:r>
+              <w:rPr>
+                <w:lang w:val="ru-RU"/>
+              </w:rPr>
+              <w:t>Создание заявки на депозит</w:t>
+            </w:r>
+          </w:p>
+        </w:tc>
+        <w:tc>
+          <w:tcPr>
+            <w:tcW w:w="4290" w:type="dxa"/>
+            <w:tcBorders>
+              <w:top w:val="single" w:sz="8" w:space="0" w:color="000000"/>
+              <w:left w:val="single" w:sz="8" w:space="0" w:color="000000"/>
+              <w:bottom w:val="single" w:sz="8" w:space="0" w:color="000000"/>
+              <w:right w:val="single" w:sz="8" w:space="0" w:color="000000"/>
+            </w:tcBorders>
+            <w:tcMar>
+              <w:top w:w="100" w:type="dxa"/>
+              <w:left w:w="100" w:type="dxa"/>
+              <w:bottom w:w="100" w:type="dxa"/>
+              <w:right w:w="100" w:type="dxa"/>
+            </w:tcMar>
+          </w:tcPr>
+          <w:p>
+            <w:pPr>
+              <w:rPr>
+                <w:lang w:val="ru-RU"/>
+              </w:rPr>
+            </w:pPr>
+            <w:r>
+              <w:rPr>
+                <w:lang w:val="ru-RU"/>
+              </w:rPr>
+              <w:t>Клиент заходит в интернет-банк и, ознакомившись с ставками, подает заявку на депозит.</w:t>
+            </w:r>
+          </w:p>
+          <w:p>
+            <w:pPr>
+              <w:rPr>
+                <w:lang w:val="ru-RU"/>
+              </w:rPr>
+            </w:pPr>
+            <w:r>
+              <w:rPr>
+                <w:lang w:val="ru-RU"/>
+              </w:rPr>
+              <w:t>Оператор колл-центра или партнерского колл-центра, заводит заявку на депозит для клиента</w:t>
+            </w:r>
+          </w:p>
+        </w:tc>
+      </w:tr>
+      <w:tr>
+        <w:trPr>
+          <w:trHeight w:val="230"/>
+        </w:trPr>
+        <w:tc>
+          <w:tcPr>
+            <w:tcW w:w="465" w:type="dxa"/>
+            <w:tcBorders>
+              <w:top w:val="single" w:sz="8" w:space="0" w:color="000000"/>
+              <w:left w:val="single" w:sz="8" w:space="0" w:color="000000"/>
+              <w:bottom w:val="single" w:sz="8" w:space="0" w:color="000000"/>
+              <w:right w:val="single" w:sz="8" w:space="0" w:color="000000"/>
+            </w:tcBorders>
+            <w:tcMar>
+              <w:top w:w="100" w:type="dxa"/>
+              <w:left w:w="100" w:type="dxa"/>
+              <w:bottom w:w="100" w:type="dxa"/>
+              <w:right w:w="100" w:type="dxa"/>
+            </w:tcMar>
+          </w:tcPr>
+          <w:p>
+            <w:pPr>
+              <w:rPr>
+                <w:lang w:val="ru-RU"/>
+              </w:rPr>
+            </w:pPr>
+            <w:r>
+              <w:rPr>
+                <w:lang w:val="ru-RU"/>
+              </w:rPr>
+              <w:t>5</w:t>
+            </w:r>
+          </w:p>
+        </w:tc>
+        <w:tc>
+          <w:tcPr>
+            <w:tcW w:w="2077" w:type="dxa"/>
+            <w:tcBorders>
+              <w:top w:val="single" w:sz="8" w:space="0" w:color="000000"/>
+              <w:left w:val="single" w:sz="8" w:space="0" w:color="000000"/>
+              <w:bottom w:val="single" w:sz="8" w:space="0" w:color="000000"/>
+              <w:right w:val="single" w:sz="8" w:space="0" w:color="000000"/>
+            </w:tcBorders>
+            <w:tcMar>
+              <w:top w:w="100" w:type="dxa"/>
+              <w:left w:w="100" w:type="dxa"/>
+              <w:bottom w:w="100" w:type="dxa"/>
+              <w:right w:w="100" w:type="dxa"/>
+            </w:tcMar>
+          </w:tcPr>
+          <w:p>
+            <w:pPr>
+              <w:rPr>
+                <w:lang w:val="ru-RU"/>
+              </w:rPr>
+            </w:pPr>
+            <w:r>
+              <w:rPr>
+                <w:lang w:val="ru-RU"/>
+              </w:rPr>
+              <w:t>Менеджер бэк-офиса, клиент</w:t>
+            </w:r>
+          </w:p>
+        </w:tc>
+        <w:tc>
+          <w:tcPr>
+            <w:tcW w:w="1373" w:type="dxa"/>
+            <w:tcBorders>
+              <w:top w:val="single" w:sz="8" w:space="0" w:color="000000"/>
+              <w:left w:val="single" w:sz="8" w:space="0" w:color="000000"/>
+              <w:bottom w:val="single" w:sz="8" w:space="0" w:color="000000"/>
+              <w:right w:val="single" w:sz="8" w:space="0" w:color="000000"/>
+            </w:tcBorders>
+            <w:tcMar>
+              <w:top w:w="100" w:type="dxa"/>
+              <w:left w:w="100" w:type="dxa"/>
+              <w:bottom w:w="100" w:type="dxa"/>
+              <w:right w:w="100" w:type="dxa"/>
+            </w:tcMar>
+          </w:tcPr>
+          <w:p>
+            <w:pPr>
+              <w:rPr>
+                <w:lang w:val="ru-RU"/>
+              </w:rPr>
+            </w:pPr>
+            <w:r>
+              <w:rPr>
+                <w:lang w:val="ru-RU"/>
+              </w:rPr>
+              <w:t>Обработка заявки на депозит</w:t>
+            </w:r>
+          </w:p>
+        </w:tc>
+        <w:tc>
+          <w:tcPr>
+            <w:tcW w:w="4290" w:type="dxa"/>
+            <w:tcBorders>
+              <w:top w:val="single" w:sz="8" w:space="0" w:color="000000"/>
+              <w:left w:val="single" w:sz="8" w:space="0" w:color="000000"/>
+              <w:bottom w:val="single" w:sz="8" w:space="0" w:color="000000"/>
+              <w:right w:val="single" w:sz="8" w:space="0" w:color="000000"/>
+            </w:tcBorders>
+            <w:tcMar>
+              <w:top w:w="100" w:type="dxa"/>
+              <w:left w:w="100" w:type="dxa"/>
+              <w:bottom w:w="100" w:type="dxa"/>
+              <w:right w:w="100" w:type="dxa"/>
+            </w:tcMar>
+          </w:tcPr>
+          <w:p>
+            <w:pPr>
+              <w:rPr>
+                <w:lang w:val="ru-RU"/>
+              </w:rPr>
+            </w:pPr>
+            <w:r>
+              <w:rPr>
+                <w:lang w:val="ru-RU"/>
+              </w:rPr>
+              <w:t xml:space="preserve">Менеджер получает список заявок на депозит, </w:t>
+            </w:r>
+            <w:proofErr w:type="spellStart"/>
+            <w:r>
+              <w:rPr>
+                <w:lang w:val="ru-RU"/>
+              </w:rPr>
+              <w:t>просметривает</w:t>
+            </w:r>
+            <w:proofErr w:type="spellEnd"/>
+            <w:r>
+              <w:rPr>
+                <w:lang w:val="ru-RU"/>
+              </w:rPr>
+              <w:t xml:space="preserve"> каждую и </w:t>
+            </w:r>
+            <w:r>
+              <w:rPr>
+                <w:lang w:val="ru-RU"/>
+              </w:rPr>
+              <w:lastRenderedPageBreak/>
+              <w:t>согласует открытие депозит для клиента.</w:t>
+            </w:r>
+          </w:p>
+          <w:p>
+            <w:pPr>
+              <w:rPr>
+                <w:lang w:val="ru-RU"/>
+              </w:rPr>
+            </w:pPr>
+            <w:r>
+              <w:rPr>
+                <w:lang w:val="ru-RU"/>
+              </w:rPr>
+              <w:t>Клиент получает уведомление об изменении статуса заявки.</w:t>
+            </w:r>
+          </w:p>
+        </w:tc>
+      </w:tr>
     </w:tbl>
     <w:p>
       <w:pPr>
@@ -752,6 +1063,7 @@
           <w:sz w:val="26"/>
           <w:szCs w:val="26"/>
         </w:rPr>
+        <w:lastRenderedPageBreak/>
         <w:t>Нефункциональные требования</w:t>
       </w:r>
     </w:p>
@@ -1029,7 +1341,6 @@
               <w:rPr>
                 <w:lang w:val="ru-RU"/>
               </w:rPr>
-              <w:lastRenderedPageBreak/>
               <w:t>3</w:t>
             </w:r>
           </w:p>
@@ -1223,6 +1534,201 @@
                 <w:lang w:val="ru-RU"/>
               </w:rPr>
               <w:t xml:space="preserve"> использовать технологии, в которых в банке есть экспертиза</w:t>
+            </w:r>
+          </w:p>
+        </w:tc>
+      </w:tr>
+      <w:tr>
+        <w:trPr>
+          <w:trHeight w:val="230"/>
+        </w:trPr>
+        <w:tc>
+          <w:tcPr>
+            <w:tcW w:w="465" w:type="dxa"/>
+            <w:tcBorders>
+              <w:top w:val="single" w:sz="8" w:space="0" w:color="000000"/>
+              <w:left w:val="single" w:sz="8" w:space="0" w:color="000000"/>
+              <w:bottom w:val="single" w:sz="8" w:space="0" w:color="000000"/>
+              <w:right w:val="single" w:sz="8" w:space="0" w:color="000000"/>
+            </w:tcBorders>
+            <w:tcMar>
+              <w:top w:w="100" w:type="dxa"/>
+              <w:left w:w="100" w:type="dxa"/>
+              <w:bottom w:w="100" w:type="dxa"/>
+              <w:right w:w="100" w:type="dxa"/>
+            </w:tcMar>
+          </w:tcPr>
+          <w:p>
+            <w:pPr>
+              <w:rPr>
+                <w:lang w:val="ru-RU"/>
+              </w:rPr>
+            </w:pPr>
+            <w:r>
+              <w:rPr>
+                <w:lang w:val="ru-RU"/>
+              </w:rPr>
+              <w:t>6</w:t>
+            </w:r>
+          </w:p>
+        </w:tc>
+        <w:tc>
+          <w:tcPr>
+            <w:tcW w:w="7725" w:type="dxa"/>
+            <w:tcBorders>
+              <w:top w:val="single" w:sz="8" w:space="0" w:color="000000"/>
+              <w:left w:val="single" w:sz="8" w:space="0" w:color="000000"/>
+              <w:bottom w:val="single" w:sz="8" w:space="0" w:color="000000"/>
+              <w:right w:val="single" w:sz="8" w:space="0" w:color="000000"/>
+            </w:tcBorders>
+            <w:tcMar>
+              <w:top w:w="100" w:type="dxa"/>
+              <w:left w:w="100" w:type="dxa"/>
+              <w:bottom w:w="100" w:type="dxa"/>
+              <w:right w:w="100" w:type="dxa"/>
+            </w:tcMar>
+          </w:tcPr>
+          <w:p>
+            <w:pPr>
+              <w:rPr>
+                <w:lang w:val="ru-RU"/>
+              </w:rPr>
+            </w:pPr>
+            <w:r>
+              <w:rPr>
+                <w:lang w:val="ru-RU"/>
+              </w:rPr>
+              <w:t>Работа в режиме 24/7</w:t>
+            </w:r>
+          </w:p>
+        </w:tc>
+      </w:tr>
+      <w:tr>
+        <w:trPr>
+          <w:trHeight w:val="230"/>
+        </w:trPr>
+        <w:tc>
+          <w:tcPr>
+            <w:tcW w:w="465" w:type="dxa"/>
+            <w:tcBorders>
+              <w:top w:val="single" w:sz="8" w:space="0" w:color="000000"/>
+              <w:left w:val="single" w:sz="8" w:space="0" w:color="000000"/>
+              <w:bottom w:val="single" w:sz="8" w:space="0" w:color="000000"/>
+              <w:right w:val="single" w:sz="8" w:space="0" w:color="000000"/>
+            </w:tcBorders>
+            <w:tcMar>
+              <w:top w:w="100" w:type="dxa"/>
+              <w:left w:w="100" w:type="dxa"/>
+              <w:bottom w:w="100" w:type="dxa"/>
+              <w:right w:w="100" w:type="dxa"/>
+            </w:tcMar>
+          </w:tcPr>
+          <w:p>
+            <w:pPr>
+              <w:rPr>
+                <w:lang w:val="ru-RU"/>
+              </w:rPr>
+            </w:pPr>
+            <w:r>
+              <w:rPr>
+                <w:lang w:val="ru-RU"/>
+              </w:rPr>
+              <w:t>7</w:t>
+            </w:r>
+          </w:p>
+        </w:tc>
+        <w:tc>
+          <w:tcPr>
+            <w:tcW w:w="7725" w:type="dxa"/>
+            <w:tcBorders>
+              <w:top w:val="single" w:sz="8" w:space="0" w:color="000000"/>
+              <w:left w:val="single" w:sz="8" w:space="0" w:color="000000"/>
+              <w:bottom w:val="single" w:sz="8" w:space="0" w:color="000000"/>
+              <w:right w:val="single" w:sz="8" w:space="0" w:color="000000"/>
+            </w:tcBorders>
+            <w:tcMar>
+              <w:top w:w="100" w:type="dxa"/>
+              <w:left w:w="100" w:type="dxa"/>
+              <w:bottom w:w="100" w:type="dxa"/>
+              <w:right w:w="100" w:type="dxa"/>
+            </w:tcMar>
+          </w:tcPr>
+          <w:p>
+            <w:pPr>
+              <w:rPr>
+                <w:lang w:val="ru-RU"/>
+              </w:rPr>
+            </w:pPr>
+            <w:r>
+              <w:rPr>
+                <w:lang w:val="ru-RU"/>
+              </w:rPr>
+              <w:t>Отклик в 99,9% случаев</w:t>
+            </w:r>
+          </w:p>
+        </w:tc>
+      </w:tr>
+      <w:tr>
+        <w:trPr>
+          <w:trHeight w:val="230"/>
+        </w:trPr>
+        <w:tc>
+          <w:tcPr>
+            <w:tcW w:w="465" w:type="dxa"/>
+            <w:tcBorders>
+              <w:top w:val="single" w:sz="8" w:space="0" w:color="000000"/>
+              <w:left w:val="single" w:sz="8" w:space="0" w:color="000000"/>
+              <w:bottom w:val="single" w:sz="8" w:space="0" w:color="000000"/>
+              <w:right w:val="single" w:sz="8" w:space="0" w:color="000000"/>
+            </w:tcBorders>
+            <w:tcMar>
+              <w:top w:w="100" w:type="dxa"/>
+              <w:left w:w="100" w:type="dxa"/>
+              <w:bottom w:w="100" w:type="dxa"/>
+              <w:right w:w="100" w:type="dxa"/>
+            </w:tcMar>
+          </w:tcPr>
+          <w:p>
+            <w:pPr>
+              <w:rPr>
+                <w:lang w:val="ru-RU"/>
+              </w:rPr>
+            </w:pPr>
+            <w:r>
+              <w:rPr>
+                <w:lang w:val="ru-RU"/>
+              </w:rPr>
+              <w:t>8</w:t>
+            </w:r>
+          </w:p>
+        </w:tc>
+        <w:tc>
+          <w:tcPr>
+            <w:tcW w:w="7725" w:type="dxa"/>
+            <w:tcBorders>
+              <w:top w:val="single" w:sz="8" w:space="0" w:color="000000"/>
+              <w:left w:val="single" w:sz="8" w:space="0" w:color="000000"/>
+              <w:bottom w:val="single" w:sz="8" w:space="0" w:color="000000"/>
+              <w:right w:val="single" w:sz="8" w:space="0" w:color="000000"/>
+            </w:tcBorders>
+            <w:tcMar>
+              <w:top w:w="100" w:type="dxa"/>
+              <w:left w:w="100" w:type="dxa"/>
+              <w:bottom w:w="100" w:type="dxa"/>
+              <w:right w:w="100" w:type="dxa"/>
+            </w:tcMar>
+          </w:tcPr>
+          <w:p>
+            <w:pPr>
+              <w:rPr>
+                <w:lang w:val="ru-RU"/>
+              </w:rPr>
+            </w:pPr>
+            <w:r>
+              <w:rPr>
+                <w:lang w:val="ru-RU"/>
+              </w:rPr>
+              <w:t>Время отклика сервисов не более 1000 мс</w:t>
             </w:r>
           </w:p>
         </w:tc>
@@ -1326,6 +1832,7 @@
         <w:rPr>
           <w:noProof/>
         </w:rPr>
+        <w:lastRenderedPageBreak/>
         <w:drawing>
           <wp:inline distT="0" distB="0" distL="0" distR="0">
             <wp:extent cx="5733415" cy="3823335"/>
@@ -1373,7 +1880,7 @@
       <w:pPr>
         <w:pStyle w:val="a7"/>
         <w:rPr>
-          <w:lang w:val="en-US"/>
+          <w:lang w:val="ru-RU"/>
         </w:rPr>
       </w:pPr>
       <w:r>
@@ -1538,7 +2045,6 @@
         <w:rPr>
           <w:lang w:val="ru-RU"/>
         </w:rPr>
-        <w:lastRenderedPageBreak/>
         <w:t xml:space="preserve">Есть большое подозрение, что ставки по депозитам будут меняться не очень часто, не </w:t>
       </w:r>
       <w:proofErr w:type="spellStart"/>
@@ -1644,6 +2150,7 @@
           <w:noProof/>
           <w:lang w:val="ru-RU"/>
         </w:rPr>
+        <w:lastRenderedPageBreak/>
         <w:drawing>
           <wp:inline distT="0" distB="0" distL="0" distR="0">
             <wp:extent cx="5733415" cy="4562475"/>
@@ -1884,7 +2391,6 @@
         <w:rPr>
           <w:lang w:val="ru-RU"/>
         </w:rPr>
-        <w:lastRenderedPageBreak/>
         <w:t>Малая команда разработки, без опыта создания сервисов может столкнуться с проблемами. В случае продолжения развития собственной разработки, нужно набирать еще людей.</w:t>
       </w:r>
     </w:p>
@@ -1939,6 +2445,7 @@
         <w:rPr>
           <w:lang w:val="ru-RU"/>
         </w:rPr>
+        <w:lastRenderedPageBreak/>
         <w:t xml:space="preserve">Стоит продумать масштабирование системы на второй ЦОД </w:t>
       </w:r>
       <w:proofErr w:type="gramStart"/>
@@ -2514,7 +3021,6 @@
   <w:style w:type="character" w:default="1" w:styleId="a0">
     <w:name w:val="Default Paragraph Font"/>
     <w:uiPriority w:val="1"/>
-    <w:semiHidden/>
     <w:unhideWhenUsed/>
   </w:style>
   <w:style w:type="table" w:default="1" w:styleId="a1">

</xml_diff>